<commit_message>
Updated D1 to v1.2 and D2 to v1.1
</commit_message>
<xml_diff>
--- a/D1-T06-EDITABLE.docx
+++ b/D1-T06-EDITABLE.docx
@@ -524,7 +524,6 @@
             <w:color w:val="auto"/>
             <w:sz w:val="24"/>
             <w:szCs w:val="24"/>
-            <w:u w:val="none"/>
             <w14:textOutline w14:w="9525" w14:cap="rnd" w14:cmpd="sng" w14:algn="ctr">
               <w14:noFill/>
               <w14:prstDash w14:val="solid"/>
@@ -735,7 +734,6 @@
             <w:color w:val="auto"/>
             <w:sz w:val="24"/>
             <w:szCs w:val="24"/>
-            <w:u w:val="none"/>
             <w14:textOutline w14:w="9525" w14:cap="rnd" w14:cmpd="sng" w14:algn="ctr">
               <w14:noFill/>
               <w14:prstDash w14:val="solid"/>
@@ -944,7 +942,6 @@
             <w:color w:val="auto"/>
             <w:sz w:val="24"/>
             <w:szCs w:val="24"/>
-            <w:u w:val="none"/>
             <w14:textOutline w14:w="9525" w14:cap="rnd" w14:cmpd="sng" w14:algn="ctr">
               <w14:noFill/>
               <w14:prstDash w14:val="solid"/>
@@ -1139,7 +1136,6 @@
             <w:color w:val="auto"/>
             <w:sz w:val="24"/>
             <w:szCs w:val="24"/>
-            <w:u w:val="none"/>
             <w14:textOutline w14:w="9525" w14:cap="rnd" w14:cmpd="sng" w14:algn="ctr">
               <w14:noFill/>
               <w14:prstDash w14:val="solid"/>
@@ -1364,7 +1360,6 @@
             <w:color w:val="auto"/>
             <w:sz w:val="24"/>
             <w:szCs w:val="24"/>
-            <w:u w:val="none"/>
             <w14:textOutline w14:w="9525" w14:cap="rnd" w14:cmpd="sng" w14:algn="ctr">
               <w14:noFill/>
               <w14:prstDash w14:val="solid"/>
@@ -2833,7 +2828,27 @@
           <w:szCs w:val="24"/>
           <w:lang w:eastAsia="it-IT"/>
         </w:rPr>
-        <w:t xml:space="preserve"> di creare un profilo personale, divenendo un utente autenticato, inserendo: nome utente, email, password sicura (</w:t>
+        <w:t xml:space="preserve"> di creare un profilo personale, divenendo un utente autenticato, inserendo: nome utente</w:t>
+      </w:r>
+      <w:r>
+        <w:rPr>
+          <w:rFonts w:ascii="Arial" w:eastAsia="Times New Roman" w:hAnsi="Arial" w:cs="Arial"/>
+          <w:color w:val="000000"/>
+          <w:sz w:val="24"/>
+          <w:szCs w:val="24"/>
+          <w:lang w:eastAsia="it-IT"/>
+        </w:rPr>
+        <w:t xml:space="preserve"> univoco</w:t>
+      </w:r>
+      <w:r>
+        <w:rPr>
+          <w:rFonts w:ascii="Arial" w:eastAsia="Times New Roman" w:hAnsi="Arial" w:cs="Arial"/>
+          <w:color w:val="000000"/>
+          <w:sz w:val="24"/>
+          <w:szCs w:val="24"/>
+          <w:lang w:eastAsia="it-IT"/>
+        </w:rPr>
+        <w:t>, email, password sicura (</w:t>
       </w:r>
       <w:hyperlink w:anchor="RNF3" w:history="1">
         <w:r>
@@ -10794,7 +10809,7 @@
       <w:t>Versione: 1.</w:t>
     </w:r>
     <w:r>
-      <w:t>1</w:t>
+      <w:t>2</w:t>
     </w:r>
   </w:p>
 </w:ftr>

</xml_diff>